<commit_message>
arreglar ER y tablas (rango de edad)
</commit_message>
<xml_diff>
--- a/Documentos Entrega 1/Entrega #1 - Portada, Indice, Tablas, Procesos.docx
+++ b/Documentos Entrega 1/Entrega #1 - Portada, Indice, Tablas, Procesos.docx
@@ -322,6 +322,7 @@
           <w:docPartUnique/>
         </w:docPartObj>
       </w:sdtPr>
+      <w:sdtEndPr/>
       <w:sdtContent>
         <w:p>
           <w:pPr>
@@ -527,18 +528,7 @@
               <w:szCs w:val="24"/>
               <w:lang w:val="es-VE"/>
             </w:rPr>
-            <w:t>1</w:t>
-          </w:r>
-          <w:r>
-            <w:rPr>
-              <w:rFonts w:ascii="Arial" w:hAnsi="Arial" w:cs="Arial"/>
-              <w:b/>
-              <w:bCs/>
-              <w:sz w:val="24"/>
-              <w:szCs w:val="24"/>
-              <w:lang w:val="es-VE"/>
-            </w:rPr>
-            <w:t>5</w:t>
+            <w:t>15</w:t>
           </w:r>
         </w:p>
         <w:p>
@@ -556,13 +546,7 @@
             <w:rPr>
               <w:szCs w:val="24"/>
             </w:rPr>
-            <w:t>1</w:t>
-          </w:r>
-          <w:r>
-            <w:rPr>
-              <w:szCs w:val="24"/>
-            </w:rPr>
-            <w:t>5</w:t>
+            <w:t>15</w:t>
           </w:r>
         </w:p>
         <w:p>
@@ -595,10 +579,7 @@
             <w:ind w:left="1296"/>
           </w:pPr>
           <w:r>
-            <w:t xml:space="preserve">CRUD de los métodos de </w:t>
-          </w:r>
-          <w:r>
-            <w:t>pago</w:t>
+            <w:t>CRUD de los métodos de pago</w:t>
           </w:r>
           <w:r>
             <w:ptab w:relativeTo="margin" w:alignment="right" w:leader="dot"/>
@@ -733,10 +714,7 @@
             </w:rPr>
           </w:pPr>
           <w:r>
-            <w:t xml:space="preserve">Gestión </w:t>
-          </w:r>
-          <w:r>
-            <w:t>de evaluación a proveedores</w:t>
+            <w:t>Gestión de evaluación a proveedores</w:t>
           </w:r>
           <w:r>
             <w:ptab w:relativeTo="margin" w:alignment="right" w:leader="dot"/>
@@ -754,10 +732,7 @@
             <w:ind w:left="1296"/>
           </w:pPr>
           <w:r>
-            <w:t>Gestión de</w:t>
-          </w:r>
-          <w:r>
-            <w:t xml:space="preserve"> contratos</w:t>
+            <w:t>Gestión de contratos</w:t>
           </w:r>
           <w:r>
             <w:ptab w:relativeTo="margin" w:alignment="right" w:leader="dot"/>
@@ -820,10 +795,7 @@
             <w:ind w:left="1296"/>
           </w:pPr>
           <w:r>
-            <w:t xml:space="preserve">Gestión de </w:t>
-          </w:r>
-          <w:r>
-            <w:t>facturas y pagos</w:t>
+            <w:t>Gestión de facturas y pagos</w:t>
           </w:r>
           <w:r>
             <w:ptab w:relativeTo="margin" w:alignment="right" w:leader="dot"/>
@@ -922,10 +894,7 @@
             </w:rPr>
           </w:pPr>
           <w:r>
-            <w:t xml:space="preserve">           </w:t>
-          </w:r>
-          <w:r>
-            <w:t>Administración de pedidos de proveedor</w:t>
+            <w:t xml:space="preserve">           Administración de pedidos de proveedor</w:t>
           </w:r>
           <w:r>
             <w:ptab w:relativeTo="margin" w:alignment="right" w:leader="dot"/>
@@ -946,10 +915,7 @@
             </w:rPr>
           </w:pPr>
           <w:r>
-            <w:t xml:space="preserve">           </w:t>
-          </w:r>
-          <w:r>
-            <w:t>Lista de contratos proveedor</w:t>
+            <w:t xml:space="preserve">           Lista de contratos proveedor</w:t>
           </w:r>
           <w:r>
             <w:ptab w:relativeTo="margin" w:alignment="right" w:leader="dot"/>
@@ -970,10 +936,7 @@
             </w:rPr>
           </w:pPr>
           <w:r>
-            <w:t xml:space="preserve">           </w:t>
-          </w:r>
-          <w:r>
-            <w:t>Menú productor</w:t>
+            <w:t xml:space="preserve">           Menú productor</w:t>
           </w:r>
           <w:r>
             <w:ptab w:relativeTo="margin" w:alignment="right" w:leader="dot"/>
@@ -10958,40 +10921,23 @@
         </w:rPr>
       </w:pPr>
     </w:p>
-    <w:p>
-      <w:pPr>
-        <w:rPr>
-          <w:b/>
-          <w:bCs/>
-          <w:color w:val="5B9BD5" w:themeColor="accent5"/>
-          <w:szCs w:val="24"/>
-        </w:rPr>
-      </w:pPr>
-      <w:r>
-        <w:rPr>
-          <w:b/>
-          <w:bCs/>
-          <w:color w:val="5B9BD5" w:themeColor="accent5"/>
-          <w:szCs w:val="24"/>
-        </w:rPr>
-        <w:t>PERFUMES</w:t>
-      </w:r>
-    </w:p>
     <w:tbl>
       <w:tblPr>
         <w:tblStyle w:val="GridTable5Dark-Accent5"/>
-        <w:tblpPr w:leftFromText="141" w:rightFromText="141" w:vertAnchor="text" w:horzAnchor="page" w:tblpX="950" w:tblpYSpec="outside"/>
-        <w:tblW w:w="10705" w:type="dxa"/>
+        <w:tblpPr w:leftFromText="141" w:rightFromText="141" w:vertAnchor="text" w:horzAnchor="margin" w:tblpXSpec="center" w:tblpY="425"/>
+        <w:tblW w:w="12055" w:type="dxa"/>
+        <w:tblLayout w:type="fixed"/>
         <w:tblLook w:val="04A0" w:firstRow="1" w:lastRow="0" w:firstColumn="1" w:lastColumn="0" w:noHBand="0" w:noVBand="1"/>
       </w:tblPr>
       <w:tblGrid>
-        <w:gridCol w:w="979"/>
-        <w:gridCol w:w="895"/>
-        <w:gridCol w:w="969"/>
-        <w:gridCol w:w="3317"/>
-        <w:gridCol w:w="1368"/>
-        <w:gridCol w:w="1683"/>
-        <w:gridCol w:w="1494"/>
+        <w:gridCol w:w="961"/>
+        <w:gridCol w:w="834"/>
+        <w:gridCol w:w="900"/>
+        <w:gridCol w:w="2970"/>
+        <w:gridCol w:w="1260"/>
+        <w:gridCol w:w="1620"/>
+        <w:gridCol w:w="1350"/>
+        <w:gridCol w:w="2160"/>
       </w:tblGrid>
       <w:tr>
         <w:trPr>
@@ -11000,21 +10946,21 @@
         <w:tc>
           <w:tcPr>
             <w:cnfStyle w:val="001000000000" w:firstRow="0" w:lastRow="0" w:firstColumn="1" w:lastColumn="0" w:oddVBand="0" w:evenVBand="0" w:oddHBand="0" w:evenHBand="0" w:firstRowFirstColumn="0" w:firstRowLastColumn="0" w:lastRowFirstColumn="0" w:lastRowLastColumn="0"/>
-            <w:tcW w:w="1035" w:type="dxa"/>
-            <w:vAlign w:val="center"/>
-          </w:tcPr>
-          <w:p>
-            <w:pPr>
-              <w:jc w:val="center"/>
-              <w:rPr>
-                <w:sz w:val="20"/>
-                <w:szCs w:val="20"/>
-              </w:rPr>
-            </w:pPr>
-            <w:r>
-              <w:rPr>
-                <w:sz w:val="20"/>
-                <w:szCs w:val="20"/>
+            <w:tcW w:w="961" w:type="dxa"/>
+            <w:vAlign w:val="center"/>
+          </w:tcPr>
+          <w:p>
+            <w:pPr>
+              <w:jc w:val="center"/>
+              <w:rPr>
+                <w:sz w:val="18"/>
+                <w:szCs w:val="18"/>
+              </w:rPr>
+            </w:pPr>
+            <w:r>
+              <w:rPr>
+                <w:sz w:val="18"/>
+                <w:szCs w:val="18"/>
               </w:rPr>
               <w:t>atributo</w:t>
             </w:r>
@@ -11022,7 +10968,7 @@
         </w:tc>
         <w:tc>
           <w:tcPr>
-            <w:tcW w:w="534" w:type="dxa"/>
+            <w:tcW w:w="834" w:type="dxa"/>
             <w:vAlign w:val="center"/>
           </w:tcPr>
           <w:p>
@@ -11030,14 +10976,14 @@
               <w:jc w:val="center"/>
               <w:cnfStyle w:val="100000000000" w:firstRow="1" w:lastRow="0" w:firstColumn="0" w:lastColumn="0" w:oddVBand="0" w:evenVBand="0" w:oddHBand="0" w:evenHBand="0" w:firstRowFirstColumn="0" w:firstRowLastColumn="0" w:lastRowFirstColumn="0" w:lastRowLastColumn="0"/>
               <w:rPr>
-                <w:sz w:val="20"/>
-                <w:szCs w:val="20"/>
-              </w:rPr>
-            </w:pPr>
-            <w:r>
-              <w:rPr>
-                <w:sz w:val="20"/>
-                <w:szCs w:val="20"/>
+                <w:sz w:val="18"/>
+                <w:szCs w:val="18"/>
+              </w:rPr>
+            </w:pPr>
+            <w:r>
+              <w:rPr>
+                <w:sz w:val="18"/>
+                <w:szCs w:val="18"/>
               </w:rPr>
               <w:t>id</w:t>
             </w:r>
@@ -11045,7 +10991,7 @@
         </w:tc>
         <w:tc>
           <w:tcPr>
-            <w:tcW w:w="1023" w:type="dxa"/>
+            <w:tcW w:w="900" w:type="dxa"/>
             <w:vAlign w:val="center"/>
           </w:tcPr>
           <w:p>
@@ -11053,14 +10999,14 @@
               <w:jc w:val="center"/>
               <w:cnfStyle w:val="100000000000" w:firstRow="1" w:lastRow="0" w:firstColumn="0" w:lastColumn="0" w:oddVBand="0" w:evenVBand="0" w:oddHBand="0" w:evenHBand="0" w:firstRowFirstColumn="0" w:firstRowLastColumn="0" w:lastRowFirstColumn="0" w:lastRowLastColumn="0"/>
               <w:rPr>
-                <w:sz w:val="20"/>
-                <w:szCs w:val="20"/>
-              </w:rPr>
-            </w:pPr>
-            <w:r>
-              <w:rPr>
-                <w:sz w:val="20"/>
-                <w:szCs w:val="20"/>
+                <w:sz w:val="18"/>
+                <w:szCs w:val="18"/>
+              </w:rPr>
+            </w:pPr>
+            <w:r>
+              <w:rPr>
+                <w:sz w:val="18"/>
+                <w:szCs w:val="18"/>
               </w:rPr>
               <w:t>nombre</w:t>
             </w:r>
@@ -11068,22 +11014,22 @@
         </w:tc>
         <w:tc>
           <w:tcPr>
-            <w:tcW w:w="3701" w:type="dxa"/>
+            <w:tcW w:w="2970" w:type="dxa"/>
           </w:tcPr>
           <w:p>
             <w:pPr>
               <w:jc w:val="center"/>
               <w:cnfStyle w:val="100000000000" w:firstRow="1" w:lastRow="0" w:firstColumn="0" w:lastColumn="0" w:oddVBand="0" w:evenVBand="0" w:oddHBand="0" w:evenHBand="0" w:firstRowFirstColumn="0" w:firstRowLastColumn="0" w:lastRowFirstColumn="0" w:lastRowLastColumn="0"/>
               <w:rPr>
-                <w:sz w:val="20"/>
-                <w:szCs w:val="20"/>
+                <w:sz w:val="18"/>
+                <w:szCs w:val="18"/>
               </w:rPr>
             </w:pPr>
             <w:proofErr w:type="spellStart"/>
             <w:r>
               <w:rPr>
-                <w:sz w:val="20"/>
-                <w:szCs w:val="20"/>
+                <w:sz w:val="18"/>
+                <w:szCs w:val="18"/>
               </w:rPr>
               <w:t>tipo_conc</w:t>
             </w:r>
@@ -11092,22 +11038,22 @@
         </w:tc>
         <w:tc>
           <w:tcPr>
-            <w:tcW w:w="1451" w:type="dxa"/>
+            <w:tcW w:w="1260" w:type="dxa"/>
           </w:tcPr>
           <w:p>
             <w:pPr>
               <w:jc w:val="center"/>
               <w:cnfStyle w:val="100000000000" w:firstRow="1" w:lastRow="0" w:firstColumn="0" w:lastColumn="0" w:oddVBand="0" w:evenVBand="0" w:oddHBand="0" w:evenHBand="0" w:firstRowFirstColumn="0" w:firstRowLastColumn="0" w:lastRowFirstColumn="0" w:lastRowLastColumn="0"/>
               <w:rPr>
-                <w:sz w:val="20"/>
-                <w:szCs w:val="20"/>
+                <w:sz w:val="18"/>
+                <w:szCs w:val="18"/>
               </w:rPr>
             </w:pPr>
             <w:proofErr w:type="spellStart"/>
             <w:r>
               <w:rPr>
-                <w:sz w:val="20"/>
-                <w:szCs w:val="20"/>
+                <w:sz w:val="18"/>
+                <w:szCs w:val="18"/>
               </w:rPr>
               <w:t>descripcion</w:t>
             </w:r>
@@ -11116,21 +11062,21 @@
         </w:tc>
         <w:tc>
           <w:tcPr>
-            <w:tcW w:w="1341" w:type="dxa"/>
+            <w:tcW w:w="1620" w:type="dxa"/>
           </w:tcPr>
           <w:p>
             <w:pPr>
               <w:jc w:val="center"/>
               <w:cnfStyle w:val="100000000000" w:firstRow="1" w:lastRow="0" w:firstColumn="0" w:lastColumn="0" w:oddVBand="0" w:evenVBand="0" w:oddHBand="0" w:evenHBand="0" w:firstRowFirstColumn="0" w:firstRowLastColumn="0" w:lastRowFirstColumn="0" w:lastRowLastColumn="0"/>
               <w:rPr>
-                <w:sz w:val="20"/>
-                <w:szCs w:val="20"/>
-              </w:rPr>
-            </w:pPr>
-            <w:r>
-              <w:rPr>
-                <w:sz w:val="20"/>
-                <w:szCs w:val="20"/>
+                <w:sz w:val="18"/>
+                <w:szCs w:val="18"/>
+              </w:rPr>
+            </w:pPr>
+            <w:r>
+              <w:rPr>
+                <w:sz w:val="18"/>
+                <w:szCs w:val="18"/>
               </w:rPr>
               <w:t>genero</w:t>
             </w:r>
@@ -11138,24 +11084,48 @@
         </w:tc>
         <w:tc>
           <w:tcPr>
-            <w:tcW w:w="1620" w:type="dxa"/>
+            <w:tcW w:w="1350" w:type="dxa"/>
           </w:tcPr>
           <w:p>
             <w:pPr>
               <w:jc w:val="center"/>
               <w:cnfStyle w:val="100000000000" w:firstRow="1" w:lastRow="0" w:firstColumn="0" w:lastColumn="0" w:oddVBand="0" w:evenVBand="0" w:oddHBand="0" w:evenHBand="0" w:firstRowFirstColumn="0" w:firstRowLastColumn="0" w:lastRowFirstColumn="0" w:lastRowLastColumn="0"/>
               <w:rPr>
-                <w:sz w:val="20"/>
-                <w:szCs w:val="20"/>
+                <w:sz w:val="18"/>
+                <w:szCs w:val="18"/>
               </w:rPr>
             </w:pPr>
             <w:proofErr w:type="spellStart"/>
             <w:r>
               <w:rPr>
-                <w:sz w:val="20"/>
-                <w:szCs w:val="20"/>
+                <w:sz w:val="18"/>
+                <w:szCs w:val="18"/>
               </w:rPr>
               <w:t>id_productor</w:t>
+            </w:r>
+            <w:proofErr w:type="spellEnd"/>
+          </w:p>
+        </w:tc>
+        <w:tc>
+          <w:tcPr>
+            <w:tcW w:w="2160" w:type="dxa"/>
+          </w:tcPr>
+          <w:p>
+            <w:pPr>
+              <w:jc w:val="center"/>
+              <w:cnfStyle w:val="100000000000" w:firstRow="1" w:lastRow="0" w:firstColumn="0" w:lastColumn="0" w:oddVBand="0" w:evenVBand="0" w:oddHBand="0" w:evenHBand="0" w:firstRowFirstColumn="0" w:firstRowLastColumn="0" w:lastRowFirstColumn="0" w:lastRowLastColumn="0"/>
+              <w:rPr>
+                <w:sz w:val="18"/>
+                <w:szCs w:val="18"/>
+              </w:rPr>
+            </w:pPr>
+            <w:proofErr w:type="spellStart"/>
+            <w:r>
+              <w:rPr>
+                <w:sz w:val="18"/>
+                <w:szCs w:val="18"/>
+              </w:rPr>
+              <w:t>rango_edad</w:t>
             </w:r>
             <w:proofErr w:type="spellEnd"/>
           </w:p>
@@ -11169,21 +11139,21 @@
         <w:tc>
           <w:tcPr>
             <w:cnfStyle w:val="001000000000" w:firstRow="0" w:lastRow="0" w:firstColumn="1" w:lastColumn="0" w:oddVBand="0" w:evenVBand="0" w:oddHBand="0" w:evenHBand="0" w:firstRowFirstColumn="0" w:firstRowLastColumn="0" w:lastRowFirstColumn="0" w:lastRowLastColumn="0"/>
-            <w:tcW w:w="1035" w:type="dxa"/>
-            <w:vAlign w:val="center"/>
-          </w:tcPr>
-          <w:p>
-            <w:pPr>
-              <w:jc w:val="center"/>
-              <w:rPr>
-                <w:sz w:val="20"/>
-                <w:szCs w:val="20"/>
-              </w:rPr>
-            </w:pPr>
-            <w:r>
-              <w:rPr>
-                <w:sz w:val="20"/>
-                <w:szCs w:val="20"/>
+            <w:tcW w:w="961" w:type="dxa"/>
+            <w:vAlign w:val="center"/>
+          </w:tcPr>
+          <w:p>
+            <w:pPr>
+              <w:jc w:val="center"/>
+              <w:rPr>
+                <w:sz w:val="18"/>
+                <w:szCs w:val="18"/>
+              </w:rPr>
+            </w:pPr>
+            <w:r>
+              <w:rPr>
+                <w:sz w:val="18"/>
+                <w:szCs w:val="18"/>
               </w:rPr>
               <w:t>PK</w:t>
             </w:r>
@@ -11191,22 +11161,22 @@
         </w:tc>
         <w:tc>
           <w:tcPr>
-            <w:tcW w:w="534" w:type="dxa"/>
-            <w:vAlign w:val="center"/>
-          </w:tcPr>
-          <w:p>
-            <w:pPr>
-              <w:jc w:val="center"/>
-              <w:cnfStyle w:val="000000100000" w:firstRow="0" w:lastRow="0" w:firstColumn="0" w:lastColumn="0" w:oddVBand="0" w:evenVBand="0" w:oddHBand="1" w:evenHBand="0" w:firstRowFirstColumn="0" w:firstRowLastColumn="0" w:lastRowFirstColumn="0" w:lastRowLastColumn="0"/>
-              <w:rPr>
-                <w:sz w:val="20"/>
-                <w:szCs w:val="20"/>
-              </w:rPr>
-            </w:pPr>
-            <w:r>
-              <w:rPr>
-                <w:sz w:val="20"/>
-                <w:szCs w:val="20"/>
+            <w:tcW w:w="834" w:type="dxa"/>
+            <w:vAlign w:val="center"/>
+          </w:tcPr>
+          <w:p>
+            <w:pPr>
+              <w:jc w:val="center"/>
+              <w:cnfStyle w:val="000000100000" w:firstRow="0" w:lastRow="0" w:firstColumn="0" w:lastColumn="0" w:oddVBand="0" w:evenVBand="0" w:oddHBand="1" w:evenHBand="0" w:firstRowFirstColumn="0" w:firstRowLastColumn="0" w:lastRowFirstColumn="0" w:lastRowLastColumn="0"/>
+              <w:rPr>
+                <w:sz w:val="18"/>
+                <w:szCs w:val="18"/>
+              </w:rPr>
+            </w:pPr>
+            <w:r>
+              <w:rPr>
+                <w:sz w:val="18"/>
+                <w:szCs w:val="18"/>
               </w:rPr>
               <w:t>PK</w:t>
             </w:r>
@@ -11214,61 +11184,46 @@
         </w:tc>
         <w:tc>
           <w:tcPr>
-            <w:tcW w:w="1023" w:type="dxa"/>
-            <w:vAlign w:val="center"/>
-          </w:tcPr>
-          <w:p>
-            <w:pPr>
-              <w:jc w:val="center"/>
-              <w:cnfStyle w:val="000000100000" w:firstRow="0" w:lastRow="0" w:firstColumn="0" w:lastColumn="0" w:oddVBand="0" w:evenVBand="0" w:oddHBand="1" w:evenHBand="0" w:firstRowFirstColumn="0" w:firstRowLastColumn="0" w:lastRowFirstColumn="0" w:lastRowLastColumn="0"/>
-              <w:rPr>
-                <w:sz w:val="20"/>
-                <w:szCs w:val="20"/>
-              </w:rPr>
-            </w:pPr>
-          </w:p>
-        </w:tc>
-        <w:tc>
-          <w:tcPr>
-            <w:tcW w:w="3701" w:type="dxa"/>
-          </w:tcPr>
-          <w:p>
-            <w:pPr>
-              <w:jc w:val="center"/>
-              <w:cnfStyle w:val="000000100000" w:firstRow="0" w:lastRow="0" w:firstColumn="0" w:lastColumn="0" w:oddVBand="0" w:evenVBand="0" w:oddHBand="1" w:evenHBand="0" w:firstRowFirstColumn="0" w:firstRowLastColumn="0" w:lastRowFirstColumn="0" w:lastRowLastColumn="0"/>
-              <w:rPr>
-                <w:sz w:val="20"/>
-                <w:szCs w:val="20"/>
-              </w:rPr>
-            </w:pPr>
-          </w:p>
-        </w:tc>
-        <w:tc>
-          <w:tcPr>
-            <w:tcW w:w="1451" w:type="dxa"/>
-          </w:tcPr>
-          <w:p>
-            <w:pPr>
-              <w:jc w:val="center"/>
-              <w:cnfStyle w:val="000000100000" w:firstRow="0" w:lastRow="0" w:firstColumn="0" w:lastColumn="0" w:oddVBand="0" w:evenVBand="0" w:oddHBand="1" w:evenHBand="0" w:firstRowFirstColumn="0" w:firstRowLastColumn="0" w:lastRowFirstColumn="0" w:lastRowLastColumn="0"/>
-              <w:rPr>
-                <w:sz w:val="20"/>
-                <w:szCs w:val="20"/>
-              </w:rPr>
-            </w:pPr>
-          </w:p>
-        </w:tc>
-        <w:tc>
-          <w:tcPr>
-            <w:tcW w:w="1341" w:type="dxa"/>
-          </w:tcPr>
-          <w:p>
-            <w:pPr>
-              <w:jc w:val="center"/>
-              <w:cnfStyle w:val="000000100000" w:firstRow="0" w:lastRow="0" w:firstColumn="0" w:lastColumn="0" w:oddVBand="0" w:evenVBand="0" w:oddHBand="1" w:evenHBand="0" w:firstRowFirstColumn="0" w:firstRowLastColumn="0" w:lastRowFirstColumn="0" w:lastRowLastColumn="0"/>
-              <w:rPr>
-                <w:sz w:val="20"/>
-                <w:szCs w:val="20"/>
+            <w:tcW w:w="900" w:type="dxa"/>
+            <w:vAlign w:val="center"/>
+          </w:tcPr>
+          <w:p>
+            <w:pPr>
+              <w:jc w:val="center"/>
+              <w:cnfStyle w:val="000000100000" w:firstRow="0" w:lastRow="0" w:firstColumn="0" w:lastColumn="0" w:oddVBand="0" w:evenVBand="0" w:oddHBand="1" w:evenHBand="0" w:firstRowFirstColumn="0" w:firstRowLastColumn="0" w:lastRowFirstColumn="0" w:lastRowLastColumn="0"/>
+              <w:rPr>
+                <w:sz w:val="18"/>
+                <w:szCs w:val="18"/>
+              </w:rPr>
+            </w:pPr>
+          </w:p>
+        </w:tc>
+        <w:tc>
+          <w:tcPr>
+            <w:tcW w:w="2970" w:type="dxa"/>
+          </w:tcPr>
+          <w:p>
+            <w:pPr>
+              <w:jc w:val="center"/>
+              <w:cnfStyle w:val="000000100000" w:firstRow="0" w:lastRow="0" w:firstColumn="0" w:lastColumn="0" w:oddVBand="0" w:evenVBand="0" w:oddHBand="1" w:evenHBand="0" w:firstRowFirstColumn="0" w:firstRowLastColumn="0" w:lastRowFirstColumn="0" w:lastRowLastColumn="0"/>
+              <w:rPr>
+                <w:sz w:val="18"/>
+                <w:szCs w:val="18"/>
+              </w:rPr>
+            </w:pPr>
+          </w:p>
+        </w:tc>
+        <w:tc>
+          <w:tcPr>
+            <w:tcW w:w="1260" w:type="dxa"/>
+          </w:tcPr>
+          <w:p>
+            <w:pPr>
+              <w:jc w:val="center"/>
+              <w:cnfStyle w:val="000000100000" w:firstRow="0" w:lastRow="0" w:firstColumn="0" w:lastColumn="0" w:oddVBand="0" w:evenVBand="0" w:oddHBand="1" w:evenHBand="0" w:firstRowFirstColumn="0" w:firstRowLastColumn="0" w:lastRowFirstColumn="0" w:lastRowLastColumn="0"/>
+              <w:rPr>
+                <w:sz w:val="18"/>
+                <w:szCs w:val="18"/>
               </w:rPr>
             </w:pPr>
           </w:p>
@@ -11282,8 +11237,38 @@
               <w:jc w:val="center"/>
               <w:cnfStyle w:val="000000100000" w:firstRow="0" w:lastRow="0" w:firstColumn="0" w:lastColumn="0" w:oddVBand="0" w:evenVBand="0" w:oddHBand="1" w:evenHBand="0" w:firstRowFirstColumn="0" w:firstRowLastColumn="0" w:lastRowFirstColumn="0" w:lastRowLastColumn="0"/>
               <w:rPr>
-                <w:sz w:val="20"/>
-                <w:szCs w:val="20"/>
+                <w:sz w:val="18"/>
+                <w:szCs w:val="18"/>
+              </w:rPr>
+            </w:pPr>
+          </w:p>
+        </w:tc>
+        <w:tc>
+          <w:tcPr>
+            <w:tcW w:w="1350" w:type="dxa"/>
+          </w:tcPr>
+          <w:p>
+            <w:pPr>
+              <w:jc w:val="center"/>
+              <w:cnfStyle w:val="000000100000" w:firstRow="0" w:lastRow="0" w:firstColumn="0" w:lastColumn="0" w:oddVBand="0" w:evenVBand="0" w:oddHBand="1" w:evenHBand="0" w:firstRowFirstColumn="0" w:firstRowLastColumn="0" w:lastRowFirstColumn="0" w:lastRowLastColumn="0"/>
+              <w:rPr>
+                <w:sz w:val="18"/>
+                <w:szCs w:val="18"/>
+              </w:rPr>
+            </w:pPr>
+          </w:p>
+        </w:tc>
+        <w:tc>
+          <w:tcPr>
+            <w:tcW w:w="2160" w:type="dxa"/>
+          </w:tcPr>
+          <w:p>
+            <w:pPr>
+              <w:jc w:val="center"/>
+              <w:cnfStyle w:val="000000100000" w:firstRow="0" w:lastRow="0" w:firstColumn="0" w:lastColumn="0" w:oddVBand="0" w:evenVBand="0" w:oddHBand="1" w:evenHBand="0" w:firstRowFirstColumn="0" w:firstRowLastColumn="0" w:lastRowFirstColumn="0" w:lastRowLastColumn="0"/>
+              <w:rPr>
+                <w:sz w:val="18"/>
+                <w:szCs w:val="18"/>
               </w:rPr>
             </w:pPr>
           </w:p>
@@ -11293,21 +11278,21 @@
         <w:tc>
           <w:tcPr>
             <w:cnfStyle w:val="001000000000" w:firstRow="0" w:lastRow="0" w:firstColumn="1" w:lastColumn="0" w:oddVBand="0" w:evenVBand="0" w:oddHBand="0" w:evenHBand="0" w:firstRowFirstColumn="0" w:firstRowLastColumn="0" w:lastRowFirstColumn="0" w:lastRowLastColumn="0"/>
-            <w:tcW w:w="1035" w:type="dxa"/>
-            <w:vAlign w:val="center"/>
-          </w:tcPr>
-          <w:p>
-            <w:pPr>
-              <w:jc w:val="center"/>
-              <w:rPr>
-                <w:sz w:val="20"/>
-                <w:szCs w:val="20"/>
-              </w:rPr>
-            </w:pPr>
-            <w:r>
-              <w:rPr>
-                <w:sz w:val="20"/>
-                <w:szCs w:val="20"/>
+            <w:tcW w:w="961" w:type="dxa"/>
+            <w:vAlign w:val="center"/>
+          </w:tcPr>
+          <w:p>
+            <w:pPr>
+              <w:jc w:val="center"/>
+              <w:rPr>
+                <w:sz w:val="18"/>
+                <w:szCs w:val="18"/>
+              </w:rPr>
+            </w:pPr>
+            <w:r>
+              <w:rPr>
+                <w:sz w:val="18"/>
+                <w:szCs w:val="18"/>
               </w:rPr>
               <w:t>NN</w:t>
             </w:r>
@@ -11315,22 +11300,22 @@
         </w:tc>
         <w:tc>
           <w:tcPr>
-            <w:tcW w:w="534" w:type="dxa"/>
-            <w:vAlign w:val="center"/>
-          </w:tcPr>
-          <w:p>
-            <w:pPr>
-              <w:jc w:val="center"/>
-              <w:cnfStyle w:val="000000000000" w:firstRow="0" w:lastRow="0" w:firstColumn="0" w:lastColumn="0" w:oddVBand="0" w:evenVBand="0" w:oddHBand="0" w:evenHBand="0" w:firstRowFirstColumn="0" w:firstRowLastColumn="0" w:lastRowFirstColumn="0" w:lastRowLastColumn="0"/>
-              <w:rPr>
-                <w:sz w:val="20"/>
-                <w:szCs w:val="20"/>
-              </w:rPr>
-            </w:pPr>
-            <w:r>
-              <w:rPr>
-                <w:sz w:val="20"/>
-                <w:szCs w:val="20"/>
+            <w:tcW w:w="834" w:type="dxa"/>
+            <w:vAlign w:val="center"/>
+          </w:tcPr>
+          <w:p>
+            <w:pPr>
+              <w:jc w:val="center"/>
+              <w:cnfStyle w:val="000000000000" w:firstRow="0" w:lastRow="0" w:firstColumn="0" w:lastColumn="0" w:oddVBand="0" w:evenVBand="0" w:oddHBand="0" w:evenHBand="0" w:firstRowFirstColumn="0" w:firstRowLastColumn="0" w:lastRowFirstColumn="0" w:lastRowLastColumn="0"/>
+              <w:rPr>
+                <w:sz w:val="18"/>
+                <w:szCs w:val="18"/>
+              </w:rPr>
+            </w:pPr>
+            <w:r>
+              <w:rPr>
+                <w:sz w:val="18"/>
+                <w:szCs w:val="18"/>
               </w:rPr>
               <w:t>NN</w:t>
             </w:r>
@@ -11338,22 +11323,22 @@
         </w:tc>
         <w:tc>
           <w:tcPr>
-            <w:tcW w:w="1023" w:type="dxa"/>
-            <w:vAlign w:val="center"/>
-          </w:tcPr>
-          <w:p>
-            <w:pPr>
-              <w:jc w:val="center"/>
-              <w:cnfStyle w:val="000000000000" w:firstRow="0" w:lastRow="0" w:firstColumn="0" w:lastColumn="0" w:oddVBand="0" w:evenVBand="0" w:oddHBand="0" w:evenHBand="0" w:firstRowFirstColumn="0" w:firstRowLastColumn="0" w:lastRowFirstColumn="0" w:lastRowLastColumn="0"/>
-              <w:rPr>
-                <w:sz w:val="20"/>
-                <w:szCs w:val="20"/>
-              </w:rPr>
-            </w:pPr>
-            <w:r>
-              <w:rPr>
-                <w:sz w:val="20"/>
-                <w:szCs w:val="20"/>
+            <w:tcW w:w="900" w:type="dxa"/>
+            <w:vAlign w:val="center"/>
+          </w:tcPr>
+          <w:p>
+            <w:pPr>
+              <w:jc w:val="center"/>
+              <w:cnfStyle w:val="000000000000" w:firstRow="0" w:lastRow="0" w:firstColumn="0" w:lastColumn="0" w:oddVBand="0" w:evenVBand="0" w:oddHBand="0" w:evenHBand="0" w:firstRowFirstColumn="0" w:firstRowLastColumn="0" w:lastRowFirstColumn="0" w:lastRowLastColumn="0"/>
+              <w:rPr>
+                <w:sz w:val="18"/>
+                <w:szCs w:val="18"/>
+              </w:rPr>
+            </w:pPr>
+            <w:r>
+              <w:rPr>
+                <w:sz w:val="18"/>
+                <w:szCs w:val="18"/>
               </w:rPr>
               <w:t>NN</w:t>
             </w:r>
@@ -11361,21 +11346,21 @@
         </w:tc>
         <w:tc>
           <w:tcPr>
-            <w:tcW w:w="3701" w:type="dxa"/>
-          </w:tcPr>
-          <w:p>
-            <w:pPr>
-              <w:jc w:val="center"/>
-              <w:cnfStyle w:val="000000000000" w:firstRow="0" w:lastRow="0" w:firstColumn="0" w:lastColumn="0" w:oddVBand="0" w:evenVBand="0" w:oddHBand="0" w:evenHBand="0" w:firstRowFirstColumn="0" w:firstRowLastColumn="0" w:lastRowFirstColumn="0" w:lastRowLastColumn="0"/>
-              <w:rPr>
-                <w:sz w:val="20"/>
-                <w:szCs w:val="20"/>
-              </w:rPr>
-            </w:pPr>
-            <w:r>
-              <w:rPr>
-                <w:sz w:val="20"/>
-                <w:szCs w:val="20"/>
+            <w:tcW w:w="2970" w:type="dxa"/>
+          </w:tcPr>
+          <w:p>
+            <w:pPr>
+              <w:jc w:val="center"/>
+              <w:cnfStyle w:val="000000000000" w:firstRow="0" w:lastRow="0" w:firstColumn="0" w:lastColumn="0" w:oddVBand="0" w:evenVBand="0" w:oddHBand="0" w:evenHBand="0" w:firstRowFirstColumn="0" w:firstRowLastColumn="0" w:lastRowFirstColumn="0" w:lastRowLastColumn="0"/>
+              <w:rPr>
+                <w:sz w:val="18"/>
+                <w:szCs w:val="18"/>
+              </w:rPr>
+            </w:pPr>
+            <w:r>
+              <w:rPr>
+                <w:sz w:val="18"/>
+                <w:szCs w:val="18"/>
               </w:rPr>
               <w:t>NN</w:t>
             </w:r>
@@ -11383,21 +11368,21 @@
         </w:tc>
         <w:tc>
           <w:tcPr>
-            <w:tcW w:w="1451" w:type="dxa"/>
-          </w:tcPr>
-          <w:p>
-            <w:pPr>
-              <w:jc w:val="center"/>
-              <w:cnfStyle w:val="000000000000" w:firstRow="0" w:lastRow="0" w:firstColumn="0" w:lastColumn="0" w:oddVBand="0" w:evenVBand="0" w:oddHBand="0" w:evenHBand="0" w:firstRowFirstColumn="0" w:firstRowLastColumn="0" w:lastRowFirstColumn="0" w:lastRowLastColumn="0"/>
-              <w:rPr>
-                <w:sz w:val="20"/>
-                <w:szCs w:val="20"/>
-              </w:rPr>
-            </w:pPr>
-            <w:r>
-              <w:rPr>
-                <w:sz w:val="20"/>
-                <w:szCs w:val="20"/>
+            <w:tcW w:w="1260" w:type="dxa"/>
+          </w:tcPr>
+          <w:p>
+            <w:pPr>
+              <w:jc w:val="center"/>
+              <w:cnfStyle w:val="000000000000" w:firstRow="0" w:lastRow="0" w:firstColumn="0" w:lastColumn="0" w:oddVBand="0" w:evenVBand="0" w:oddHBand="0" w:evenHBand="0" w:firstRowFirstColumn="0" w:firstRowLastColumn="0" w:lastRowFirstColumn="0" w:lastRowLastColumn="0"/>
+              <w:rPr>
+                <w:sz w:val="18"/>
+                <w:szCs w:val="18"/>
+              </w:rPr>
+            </w:pPr>
+            <w:r>
+              <w:rPr>
+                <w:sz w:val="18"/>
+                <w:szCs w:val="18"/>
               </w:rPr>
               <w:t>NN</w:t>
             </w:r>
@@ -11405,21 +11390,21 @@
         </w:tc>
         <w:tc>
           <w:tcPr>
-            <w:tcW w:w="1341" w:type="dxa"/>
-          </w:tcPr>
-          <w:p>
-            <w:pPr>
-              <w:jc w:val="center"/>
-              <w:cnfStyle w:val="000000000000" w:firstRow="0" w:lastRow="0" w:firstColumn="0" w:lastColumn="0" w:oddVBand="0" w:evenVBand="0" w:oddHBand="0" w:evenHBand="0" w:firstRowFirstColumn="0" w:firstRowLastColumn="0" w:lastRowFirstColumn="0" w:lastRowLastColumn="0"/>
-              <w:rPr>
-                <w:sz w:val="20"/>
-                <w:szCs w:val="20"/>
-              </w:rPr>
-            </w:pPr>
-            <w:r>
-              <w:rPr>
-                <w:sz w:val="20"/>
-                <w:szCs w:val="20"/>
+            <w:tcW w:w="1620" w:type="dxa"/>
+          </w:tcPr>
+          <w:p>
+            <w:pPr>
+              <w:jc w:val="center"/>
+              <w:cnfStyle w:val="000000000000" w:firstRow="0" w:lastRow="0" w:firstColumn="0" w:lastColumn="0" w:oddVBand="0" w:evenVBand="0" w:oddHBand="0" w:evenHBand="0" w:firstRowFirstColumn="0" w:firstRowLastColumn="0" w:lastRowFirstColumn="0" w:lastRowLastColumn="0"/>
+              <w:rPr>
+                <w:sz w:val="18"/>
+                <w:szCs w:val="18"/>
+              </w:rPr>
+            </w:pPr>
+            <w:r>
+              <w:rPr>
+                <w:sz w:val="18"/>
+                <w:szCs w:val="18"/>
               </w:rPr>
               <w:t>NN</w:t>
             </w:r>
@@ -11427,21 +11412,43 @@
         </w:tc>
         <w:tc>
           <w:tcPr>
-            <w:tcW w:w="1620" w:type="dxa"/>
-          </w:tcPr>
-          <w:p>
-            <w:pPr>
-              <w:jc w:val="center"/>
-              <w:cnfStyle w:val="000000000000" w:firstRow="0" w:lastRow="0" w:firstColumn="0" w:lastColumn="0" w:oddVBand="0" w:evenVBand="0" w:oddHBand="0" w:evenHBand="0" w:firstRowFirstColumn="0" w:firstRowLastColumn="0" w:lastRowFirstColumn="0" w:lastRowLastColumn="0"/>
-              <w:rPr>
-                <w:sz w:val="20"/>
-                <w:szCs w:val="20"/>
-              </w:rPr>
-            </w:pPr>
-            <w:r>
-              <w:rPr>
-                <w:sz w:val="20"/>
-                <w:szCs w:val="20"/>
+            <w:tcW w:w="1350" w:type="dxa"/>
+          </w:tcPr>
+          <w:p>
+            <w:pPr>
+              <w:jc w:val="center"/>
+              <w:cnfStyle w:val="000000000000" w:firstRow="0" w:lastRow="0" w:firstColumn="0" w:lastColumn="0" w:oddVBand="0" w:evenVBand="0" w:oddHBand="0" w:evenHBand="0" w:firstRowFirstColumn="0" w:firstRowLastColumn="0" w:lastRowFirstColumn="0" w:lastRowLastColumn="0"/>
+              <w:rPr>
+                <w:sz w:val="18"/>
+                <w:szCs w:val="18"/>
+              </w:rPr>
+            </w:pPr>
+            <w:r>
+              <w:rPr>
+                <w:sz w:val="18"/>
+                <w:szCs w:val="18"/>
+              </w:rPr>
+              <w:t>NN</w:t>
+            </w:r>
+          </w:p>
+        </w:tc>
+        <w:tc>
+          <w:tcPr>
+            <w:tcW w:w="2160" w:type="dxa"/>
+          </w:tcPr>
+          <w:p>
+            <w:pPr>
+              <w:jc w:val="center"/>
+              <w:cnfStyle w:val="000000000000" w:firstRow="0" w:lastRow="0" w:firstColumn="0" w:lastColumn="0" w:oddVBand="0" w:evenVBand="0" w:oddHBand="0" w:evenHBand="0" w:firstRowFirstColumn="0" w:firstRowLastColumn="0" w:lastRowFirstColumn="0" w:lastRowLastColumn="0"/>
+              <w:rPr>
+                <w:sz w:val="18"/>
+                <w:szCs w:val="18"/>
+              </w:rPr>
+            </w:pPr>
+            <w:r>
+              <w:rPr>
+                <w:sz w:val="18"/>
+                <w:szCs w:val="18"/>
               </w:rPr>
               <w:t>NN</w:t>
             </w:r>
@@ -11455,21 +11462,21 @@
         <w:tc>
           <w:tcPr>
             <w:cnfStyle w:val="001000000000" w:firstRow="0" w:lastRow="0" w:firstColumn="1" w:lastColumn="0" w:oddVBand="0" w:evenVBand="0" w:oddHBand="0" w:evenHBand="0" w:firstRowFirstColumn="0" w:firstRowLastColumn="0" w:lastRowFirstColumn="0" w:lastRowLastColumn="0"/>
-            <w:tcW w:w="1035" w:type="dxa"/>
-            <w:vAlign w:val="center"/>
-          </w:tcPr>
-          <w:p>
-            <w:pPr>
-              <w:jc w:val="center"/>
-              <w:rPr>
-                <w:sz w:val="20"/>
-                <w:szCs w:val="20"/>
-              </w:rPr>
-            </w:pPr>
-            <w:r>
-              <w:rPr>
-                <w:sz w:val="20"/>
-                <w:szCs w:val="20"/>
+            <w:tcW w:w="961" w:type="dxa"/>
+            <w:vAlign w:val="center"/>
+          </w:tcPr>
+          <w:p>
+            <w:pPr>
+              <w:jc w:val="center"/>
+              <w:rPr>
+                <w:sz w:val="18"/>
+                <w:szCs w:val="18"/>
+              </w:rPr>
+            </w:pPr>
+            <w:r>
+              <w:rPr>
+                <w:sz w:val="18"/>
+                <w:szCs w:val="18"/>
               </w:rPr>
               <w:t>FK</w:t>
             </w:r>
@@ -11477,77 +11484,62 @@
         </w:tc>
         <w:tc>
           <w:tcPr>
-            <w:tcW w:w="534" w:type="dxa"/>
-            <w:vAlign w:val="center"/>
-          </w:tcPr>
-          <w:p>
-            <w:pPr>
-              <w:jc w:val="center"/>
-              <w:cnfStyle w:val="000000100000" w:firstRow="0" w:lastRow="0" w:firstColumn="0" w:lastColumn="0" w:oddVBand="0" w:evenVBand="0" w:oddHBand="1" w:evenHBand="0" w:firstRowFirstColumn="0" w:firstRowLastColumn="0" w:lastRowFirstColumn="0" w:lastRowLastColumn="0"/>
-              <w:rPr>
-                <w:sz w:val="20"/>
-                <w:szCs w:val="20"/>
-              </w:rPr>
-            </w:pPr>
-          </w:p>
-        </w:tc>
-        <w:tc>
-          <w:tcPr>
-            <w:tcW w:w="1023" w:type="dxa"/>
-            <w:vAlign w:val="center"/>
-          </w:tcPr>
-          <w:p>
-            <w:pPr>
-              <w:jc w:val="center"/>
-              <w:cnfStyle w:val="000000100000" w:firstRow="0" w:lastRow="0" w:firstColumn="0" w:lastColumn="0" w:oddVBand="0" w:evenVBand="0" w:oddHBand="1" w:evenHBand="0" w:firstRowFirstColumn="0" w:firstRowLastColumn="0" w:lastRowFirstColumn="0" w:lastRowLastColumn="0"/>
-              <w:rPr>
-                <w:sz w:val="20"/>
-                <w:szCs w:val="20"/>
-              </w:rPr>
-            </w:pPr>
-          </w:p>
-        </w:tc>
-        <w:tc>
-          <w:tcPr>
-            <w:tcW w:w="3701" w:type="dxa"/>
-          </w:tcPr>
-          <w:p>
-            <w:pPr>
-              <w:jc w:val="center"/>
-              <w:cnfStyle w:val="000000100000" w:firstRow="0" w:lastRow="0" w:firstColumn="0" w:lastColumn="0" w:oddVBand="0" w:evenVBand="0" w:oddHBand="1" w:evenHBand="0" w:firstRowFirstColumn="0" w:firstRowLastColumn="0" w:lastRowFirstColumn="0" w:lastRowLastColumn="0"/>
-              <w:rPr>
-                <w:sz w:val="20"/>
-                <w:szCs w:val="20"/>
-              </w:rPr>
-            </w:pPr>
-          </w:p>
-        </w:tc>
-        <w:tc>
-          <w:tcPr>
-            <w:tcW w:w="1451" w:type="dxa"/>
-          </w:tcPr>
-          <w:p>
-            <w:pPr>
-              <w:jc w:val="center"/>
-              <w:cnfStyle w:val="000000100000" w:firstRow="0" w:lastRow="0" w:firstColumn="0" w:lastColumn="0" w:oddVBand="0" w:evenVBand="0" w:oddHBand="1" w:evenHBand="0" w:firstRowFirstColumn="0" w:firstRowLastColumn="0" w:lastRowFirstColumn="0" w:lastRowLastColumn="0"/>
-              <w:rPr>
-                <w:sz w:val="20"/>
-                <w:szCs w:val="20"/>
-              </w:rPr>
-            </w:pPr>
-          </w:p>
-        </w:tc>
-        <w:tc>
-          <w:tcPr>
-            <w:tcW w:w="1341" w:type="dxa"/>
-          </w:tcPr>
-          <w:p>
-            <w:pPr>
-              <w:jc w:val="center"/>
-              <w:cnfStyle w:val="000000100000" w:firstRow="0" w:lastRow="0" w:firstColumn="0" w:lastColumn="0" w:oddVBand="0" w:evenVBand="0" w:oddHBand="1" w:evenHBand="0" w:firstRowFirstColumn="0" w:firstRowLastColumn="0" w:lastRowFirstColumn="0" w:lastRowLastColumn="0"/>
-              <w:rPr>
-                <w:sz w:val="20"/>
-                <w:szCs w:val="20"/>
+            <w:tcW w:w="834" w:type="dxa"/>
+            <w:vAlign w:val="center"/>
+          </w:tcPr>
+          <w:p>
+            <w:pPr>
+              <w:jc w:val="center"/>
+              <w:cnfStyle w:val="000000100000" w:firstRow="0" w:lastRow="0" w:firstColumn="0" w:lastColumn="0" w:oddVBand="0" w:evenVBand="0" w:oddHBand="1" w:evenHBand="0" w:firstRowFirstColumn="0" w:firstRowLastColumn="0" w:lastRowFirstColumn="0" w:lastRowLastColumn="0"/>
+              <w:rPr>
+                <w:sz w:val="18"/>
+                <w:szCs w:val="18"/>
+              </w:rPr>
+            </w:pPr>
+          </w:p>
+        </w:tc>
+        <w:tc>
+          <w:tcPr>
+            <w:tcW w:w="900" w:type="dxa"/>
+            <w:vAlign w:val="center"/>
+          </w:tcPr>
+          <w:p>
+            <w:pPr>
+              <w:jc w:val="center"/>
+              <w:cnfStyle w:val="000000100000" w:firstRow="0" w:lastRow="0" w:firstColumn="0" w:lastColumn="0" w:oddVBand="0" w:evenVBand="0" w:oddHBand="1" w:evenHBand="0" w:firstRowFirstColumn="0" w:firstRowLastColumn="0" w:lastRowFirstColumn="0" w:lastRowLastColumn="0"/>
+              <w:rPr>
+                <w:sz w:val="18"/>
+                <w:szCs w:val="18"/>
+              </w:rPr>
+            </w:pPr>
+          </w:p>
+        </w:tc>
+        <w:tc>
+          <w:tcPr>
+            <w:tcW w:w="2970" w:type="dxa"/>
+          </w:tcPr>
+          <w:p>
+            <w:pPr>
+              <w:jc w:val="center"/>
+              <w:cnfStyle w:val="000000100000" w:firstRow="0" w:lastRow="0" w:firstColumn="0" w:lastColumn="0" w:oddVBand="0" w:evenVBand="0" w:oddHBand="1" w:evenHBand="0" w:firstRowFirstColumn="0" w:firstRowLastColumn="0" w:lastRowFirstColumn="0" w:lastRowLastColumn="0"/>
+              <w:rPr>
+                <w:sz w:val="18"/>
+                <w:szCs w:val="18"/>
+              </w:rPr>
+            </w:pPr>
+          </w:p>
+        </w:tc>
+        <w:tc>
+          <w:tcPr>
+            <w:tcW w:w="1260" w:type="dxa"/>
+          </w:tcPr>
+          <w:p>
+            <w:pPr>
+              <w:jc w:val="center"/>
+              <w:cnfStyle w:val="000000100000" w:firstRow="0" w:lastRow="0" w:firstColumn="0" w:lastColumn="0" w:oddVBand="0" w:evenVBand="0" w:oddHBand="1" w:evenHBand="0" w:firstRowFirstColumn="0" w:firstRowLastColumn="0" w:lastRowFirstColumn="0" w:lastRowLastColumn="0"/>
+              <w:rPr>
+                <w:sz w:val="18"/>
+                <w:szCs w:val="18"/>
               </w:rPr>
             </w:pPr>
           </w:p>
@@ -11561,17 +11553,47 @@
               <w:jc w:val="center"/>
               <w:cnfStyle w:val="000000100000" w:firstRow="0" w:lastRow="0" w:firstColumn="0" w:lastColumn="0" w:oddVBand="0" w:evenVBand="0" w:oddHBand="1" w:evenHBand="0" w:firstRowFirstColumn="0" w:firstRowLastColumn="0" w:lastRowFirstColumn="0" w:lastRowLastColumn="0"/>
               <w:rPr>
-                <w:sz w:val="20"/>
-                <w:szCs w:val="20"/>
-              </w:rPr>
-            </w:pPr>
-            <w:r>
-              <w:rPr>
-                <w:sz w:val="20"/>
-                <w:szCs w:val="20"/>
+                <w:sz w:val="18"/>
+                <w:szCs w:val="18"/>
+              </w:rPr>
+            </w:pPr>
+          </w:p>
+        </w:tc>
+        <w:tc>
+          <w:tcPr>
+            <w:tcW w:w="1350" w:type="dxa"/>
+          </w:tcPr>
+          <w:p>
+            <w:pPr>
+              <w:jc w:val="center"/>
+              <w:cnfStyle w:val="000000100000" w:firstRow="0" w:lastRow="0" w:firstColumn="0" w:lastColumn="0" w:oddVBand="0" w:evenVBand="0" w:oddHBand="1" w:evenHBand="0" w:firstRowFirstColumn="0" w:firstRowLastColumn="0" w:lastRowFirstColumn="0" w:lastRowLastColumn="0"/>
+              <w:rPr>
+                <w:sz w:val="18"/>
+                <w:szCs w:val="18"/>
+              </w:rPr>
+            </w:pPr>
+            <w:r>
+              <w:rPr>
+                <w:sz w:val="18"/>
+                <w:szCs w:val="18"/>
               </w:rPr>
               <w:t>FK</w:t>
             </w:r>
+          </w:p>
+        </w:tc>
+        <w:tc>
+          <w:tcPr>
+            <w:tcW w:w="2160" w:type="dxa"/>
+          </w:tcPr>
+          <w:p>
+            <w:pPr>
+              <w:jc w:val="center"/>
+              <w:cnfStyle w:val="000000100000" w:firstRow="0" w:lastRow="0" w:firstColumn="0" w:lastColumn="0" w:oddVBand="0" w:evenVBand="0" w:oddHBand="1" w:evenHBand="0" w:firstRowFirstColumn="0" w:firstRowLastColumn="0" w:lastRowFirstColumn="0" w:lastRowLastColumn="0"/>
+              <w:rPr>
+                <w:sz w:val="18"/>
+                <w:szCs w:val="18"/>
+              </w:rPr>
+            </w:pPr>
           </w:p>
         </w:tc>
       </w:tr>
@@ -11579,22 +11601,22 @@
         <w:tc>
           <w:tcPr>
             <w:cnfStyle w:val="001000000000" w:firstRow="0" w:lastRow="0" w:firstColumn="1" w:lastColumn="0" w:oddVBand="0" w:evenVBand="0" w:oddHBand="0" w:evenHBand="0" w:firstRowFirstColumn="0" w:firstRowLastColumn="0" w:lastRowFirstColumn="0" w:lastRowLastColumn="0"/>
-            <w:tcW w:w="1035" w:type="dxa"/>
-            <w:vAlign w:val="center"/>
-          </w:tcPr>
-          <w:p>
-            <w:pPr>
-              <w:jc w:val="center"/>
-              <w:rPr>
-                <w:sz w:val="20"/>
-                <w:szCs w:val="20"/>
+            <w:tcW w:w="961" w:type="dxa"/>
+            <w:vAlign w:val="center"/>
+          </w:tcPr>
+          <w:p>
+            <w:pPr>
+              <w:jc w:val="center"/>
+              <w:rPr>
+                <w:sz w:val="18"/>
+                <w:szCs w:val="18"/>
               </w:rPr>
             </w:pPr>
             <w:proofErr w:type="spellStart"/>
             <w:r>
               <w:rPr>
-                <w:sz w:val="20"/>
-                <w:szCs w:val="20"/>
+                <w:sz w:val="18"/>
+                <w:szCs w:val="18"/>
               </w:rPr>
               <w:t>Check</w:t>
             </w:r>
@@ -11603,32 +11625,32 @@
         </w:tc>
         <w:tc>
           <w:tcPr>
-            <w:tcW w:w="534" w:type="dxa"/>
-            <w:vAlign w:val="center"/>
-          </w:tcPr>
-          <w:p>
-            <w:pPr>
-              <w:jc w:val="center"/>
-              <w:cnfStyle w:val="000000000000" w:firstRow="0" w:lastRow="0" w:firstColumn="0" w:lastColumn="0" w:oddVBand="0" w:evenVBand="0" w:oddHBand="0" w:evenHBand="0" w:firstRowFirstColumn="0" w:firstRowLastColumn="0" w:lastRowFirstColumn="0" w:lastRowLastColumn="0"/>
-              <w:rPr>
-                <w:sz w:val="20"/>
-                <w:szCs w:val="20"/>
-              </w:rPr>
-            </w:pPr>
-          </w:p>
-        </w:tc>
-        <w:tc>
-          <w:tcPr>
-            <w:tcW w:w="1023" w:type="dxa"/>
-            <w:vAlign w:val="center"/>
-          </w:tcPr>
-          <w:p>
-            <w:pPr>
-              <w:jc w:val="center"/>
-              <w:cnfStyle w:val="000000000000" w:firstRow="0" w:lastRow="0" w:firstColumn="0" w:lastColumn="0" w:oddVBand="0" w:evenVBand="0" w:oddHBand="0" w:evenHBand="0" w:firstRowFirstColumn="0" w:firstRowLastColumn="0" w:lastRowFirstColumn="0" w:lastRowLastColumn="0"/>
-              <w:rPr>
-                <w:sz w:val="20"/>
-                <w:szCs w:val="20"/>
+            <w:tcW w:w="834" w:type="dxa"/>
+            <w:vAlign w:val="center"/>
+          </w:tcPr>
+          <w:p>
+            <w:pPr>
+              <w:jc w:val="center"/>
+              <w:cnfStyle w:val="000000000000" w:firstRow="0" w:lastRow="0" w:firstColumn="0" w:lastColumn="0" w:oddVBand="0" w:evenVBand="0" w:oddHBand="0" w:evenHBand="0" w:firstRowFirstColumn="0" w:firstRowLastColumn="0" w:lastRowFirstColumn="0" w:lastRowLastColumn="0"/>
+              <w:rPr>
+                <w:sz w:val="18"/>
+                <w:szCs w:val="18"/>
+              </w:rPr>
+            </w:pPr>
+          </w:p>
+        </w:tc>
+        <w:tc>
+          <w:tcPr>
+            <w:tcW w:w="900" w:type="dxa"/>
+            <w:vAlign w:val="center"/>
+          </w:tcPr>
+          <w:p>
+            <w:pPr>
+              <w:jc w:val="center"/>
+              <w:cnfStyle w:val="000000000000" w:firstRow="0" w:lastRow="0" w:firstColumn="0" w:lastColumn="0" w:oddVBand="0" w:evenVBand="0" w:oddHBand="0" w:evenHBand="0" w:firstRowFirstColumn="0" w:firstRowLastColumn="0" w:lastRowFirstColumn="0" w:lastRowLastColumn="0"/>
+              <w:rPr>
+                <w:sz w:val="18"/>
+                <w:szCs w:val="18"/>
                 <w:lang w:val="en-US"/>
               </w:rPr>
             </w:pPr>
@@ -11636,22 +11658,22 @@
         </w:tc>
         <w:tc>
           <w:tcPr>
-            <w:tcW w:w="3701" w:type="dxa"/>
-          </w:tcPr>
-          <w:p>
-            <w:pPr>
-              <w:jc w:val="center"/>
-              <w:cnfStyle w:val="000000000000" w:firstRow="0" w:lastRow="0" w:firstColumn="0" w:lastColumn="0" w:oddVBand="0" w:evenVBand="0" w:oddHBand="0" w:evenHBand="0" w:firstRowFirstColumn="0" w:firstRowLastColumn="0" w:lastRowFirstColumn="0" w:lastRowLastColumn="0"/>
-              <w:rPr>
-                <w:sz w:val="20"/>
-                <w:szCs w:val="20"/>
+            <w:tcW w:w="2970" w:type="dxa"/>
+          </w:tcPr>
+          <w:p>
+            <w:pPr>
+              <w:jc w:val="center"/>
+              <w:cnfStyle w:val="000000000000" w:firstRow="0" w:lastRow="0" w:firstColumn="0" w:lastColumn="0" w:oddVBand="0" w:evenVBand="0" w:oddHBand="0" w:evenHBand="0" w:firstRowFirstColumn="0" w:firstRowLastColumn="0" w:lastRowFirstColumn="0" w:lastRowLastColumn="0"/>
+              <w:rPr>
+                <w:sz w:val="18"/>
+                <w:szCs w:val="18"/>
                 <w:lang w:val="en-US"/>
               </w:rPr>
             </w:pPr>
             <w:r>
               <w:rPr>
-                <w:sz w:val="20"/>
-                <w:szCs w:val="20"/>
+                <w:sz w:val="18"/>
+                <w:szCs w:val="18"/>
                 <w:lang w:val="en-US"/>
               </w:rPr>
               <w:t>check(‘P’,’</w:t>
@@ -11659,8 +11681,8 @@
             <w:proofErr w:type="spellStart"/>
             <w:r>
               <w:rPr>
-                <w:sz w:val="20"/>
-                <w:szCs w:val="20"/>
+                <w:sz w:val="18"/>
+                <w:szCs w:val="18"/>
                 <w:lang w:val="en-US"/>
               </w:rPr>
               <w:t>EdP</w:t>
@@ -11668,8 +11690,8 @@
             <w:proofErr w:type="spellEnd"/>
             <w:r>
               <w:rPr>
-                <w:sz w:val="20"/>
-                <w:szCs w:val="20"/>
+                <w:sz w:val="18"/>
+                <w:szCs w:val="18"/>
                 <w:lang w:val="en-US"/>
               </w:rPr>
               <w:t>’,’</w:t>
@@ -11677,8 +11699,8 @@
             <w:proofErr w:type="spellStart"/>
             <w:r>
               <w:rPr>
-                <w:sz w:val="20"/>
-                <w:szCs w:val="20"/>
+                <w:sz w:val="18"/>
+                <w:szCs w:val="18"/>
                 <w:lang w:val="en-US"/>
               </w:rPr>
               <w:t>EdT</w:t>
@@ -11686,8 +11708,8 @@
             <w:proofErr w:type="spellEnd"/>
             <w:r>
               <w:rPr>
-                <w:sz w:val="20"/>
-                <w:szCs w:val="20"/>
+                <w:sz w:val="18"/>
+                <w:szCs w:val="18"/>
                 <w:lang w:val="en-US"/>
               </w:rPr>
               <w:t>’,’</w:t>
@@ -11695,8 +11717,8 @@
             <w:proofErr w:type="spellStart"/>
             <w:r>
               <w:rPr>
-                <w:sz w:val="20"/>
-                <w:szCs w:val="20"/>
+                <w:sz w:val="18"/>
+                <w:szCs w:val="18"/>
                 <w:lang w:val="en-US"/>
               </w:rPr>
               <w:t>EdC</w:t>
@@ -11704,8 +11726,8 @@
             <w:proofErr w:type="spellEnd"/>
             <w:r>
               <w:rPr>
-                <w:sz w:val="20"/>
-                <w:szCs w:val="20"/>
+                <w:sz w:val="18"/>
+                <w:szCs w:val="18"/>
                 <w:lang w:val="en-US"/>
               </w:rPr>
               <w:t>’,’</w:t>
@@ -11713,8 +11735,8 @@
             <w:proofErr w:type="spellStart"/>
             <w:r>
               <w:rPr>
-                <w:sz w:val="20"/>
-                <w:szCs w:val="20"/>
+                <w:sz w:val="18"/>
+                <w:szCs w:val="18"/>
                 <w:lang w:val="en-US"/>
               </w:rPr>
               <w:t>EdS</w:t>
@@ -11722,8 +11744,8 @@
             <w:proofErr w:type="spellEnd"/>
             <w:r>
               <w:rPr>
-                <w:sz w:val="20"/>
-                <w:szCs w:val="20"/>
+                <w:sz w:val="18"/>
+                <w:szCs w:val="18"/>
                 <w:lang w:val="en-US"/>
               </w:rPr>
               <w:t>’)</w:t>
@@ -11732,15 +11754,15 @@
         </w:tc>
         <w:tc>
           <w:tcPr>
-            <w:tcW w:w="1451" w:type="dxa"/>
-          </w:tcPr>
-          <w:p>
-            <w:pPr>
-              <w:jc w:val="center"/>
-              <w:cnfStyle w:val="000000000000" w:firstRow="0" w:lastRow="0" w:firstColumn="0" w:lastColumn="0" w:oddVBand="0" w:evenVBand="0" w:oddHBand="0" w:evenHBand="0" w:firstRowFirstColumn="0" w:firstRowLastColumn="0" w:lastRowFirstColumn="0" w:lastRowLastColumn="0"/>
-              <w:rPr>
-                <w:sz w:val="20"/>
-                <w:szCs w:val="20"/>
+            <w:tcW w:w="1260" w:type="dxa"/>
+          </w:tcPr>
+          <w:p>
+            <w:pPr>
+              <w:jc w:val="center"/>
+              <w:cnfStyle w:val="000000000000" w:firstRow="0" w:lastRow="0" w:firstColumn="0" w:lastColumn="0" w:oddVBand="0" w:evenVBand="0" w:oddHBand="0" w:evenHBand="0" w:firstRowFirstColumn="0" w:firstRowLastColumn="0" w:lastRowFirstColumn="0" w:lastRowLastColumn="0"/>
+              <w:rPr>
+                <w:sz w:val="18"/>
+                <w:szCs w:val="18"/>
                 <w:lang w:val="en-US"/>
               </w:rPr>
             </w:pPr>
@@ -11748,22 +11770,22 @@
         </w:tc>
         <w:tc>
           <w:tcPr>
-            <w:tcW w:w="1341" w:type="dxa"/>
-          </w:tcPr>
-          <w:p>
-            <w:pPr>
-              <w:jc w:val="center"/>
-              <w:cnfStyle w:val="000000000000" w:firstRow="0" w:lastRow="0" w:firstColumn="0" w:lastColumn="0" w:oddVBand="0" w:evenVBand="0" w:oddHBand="0" w:evenHBand="0" w:firstRowFirstColumn="0" w:firstRowLastColumn="0" w:lastRowFirstColumn="0" w:lastRowLastColumn="0"/>
-              <w:rPr>
-                <w:sz w:val="20"/>
-                <w:szCs w:val="20"/>
+            <w:tcW w:w="1620" w:type="dxa"/>
+          </w:tcPr>
+          <w:p>
+            <w:pPr>
+              <w:jc w:val="center"/>
+              <w:cnfStyle w:val="000000000000" w:firstRow="0" w:lastRow="0" w:firstColumn="0" w:lastColumn="0" w:oddVBand="0" w:evenVBand="0" w:oddHBand="0" w:evenHBand="0" w:firstRowFirstColumn="0" w:firstRowLastColumn="0" w:lastRowFirstColumn="0" w:lastRowLastColumn="0"/>
+              <w:rPr>
+                <w:sz w:val="18"/>
+                <w:szCs w:val="18"/>
                 <w:lang w:val="en-US"/>
               </w:rPr>
             </w:pPr>
             <w:r>
               <w:rPr>
-                <w:sz w:val="20"/>
-                <w:szCs w:val="20"/>
+                <w:sz w:val="18"/>
+                <w:szCs w:val="18"/>
                 <w:lang w:val="en-US"/>
               </w:rPr>
               <w:t>check(‘M’,’F’,’U’)</w:t>
@@ -11772,18 +11794,60 @@
         </w:tc>
         <w:tc>
           <w:tcPr>
-            <w:tcW w:w="1620" w:type="dxa"/>
-          </w:tcPr>
-          <w:p>
-            <w:pPr>
-              <w:jc w:val="center"/>
-              <w:cnfStyle w:val="000000000000" w:firstRow="0" w:lastRow="0" w:firstColumn="0" w:lastColumn="0" w:oddVBand="0" w:evenVBand="0" w:oddHBand="0" w:evenHBand="0" w:firstRowFirstColumn="0" w:firstRowLastColumn="0" w:lastRowFirstColumn="0" w:lastRowLastColumn="0"/>
-              <w:rPr>
-                <w:sz w:val="20"/>
-                <w:szCs w:val="20"/>
+            <w:tcW w:w="1350" w:type="dxa"/>
+          </w:tcPr>
+          <w:p>
+            <w:pPr>
+              <w:jc w:val="center"/>
+              <w:cnfStyle w:val="000000000000" w:firstRow="0" w:lastRow="0" w:firstColumn="0" w:lastColumn="0" w:oddVBand="0" w:evenVBand="0" w:oddHBand="0" w:evenHBand="0" w:firstRowFirstColumn="0" w:firstRowLastColumn="0" w:lastRowFirstColumn="0" w:lastRowLastColumn="0"/>
+              <w:rPr>
+                <w:sz w:val="18"/>
+                <w:szCs w:val="18"/>
                 <w:lang w:val="en-US"/>
               </w:rPr>
             </w:pPr>
+          </w:p>
+        </w:tc>
+        <w:tc>
+          <w:tcPr>
+            <w:tcW w:w="2160" w:type="dxa"/>
+          </w:tcPr>
+          <w:p>
+            <w:pPr>
+              <w:jc w:val="center"/>
+              <w:cnfStyle w:val="000000000000" w:firstRow="0" w:lastRow="0" w:firstColumn="0" w:lastColumn="0" w:oddVBand="0" w:evenVBand="0" w:oddHBand="0" w:evenHBand="0" w:firstRowFirstColumn="0" w:firstRowLastColumn="0" w:lastRowFirstColumn="0" w:lastRowLastColumn="0"/>
+              <w:rPr>
+                <w:sz w:val="18"/>
+                <w:szCs w:val="18"/>
+                <w:lang w:val="en-US"/>
+              </w:rPr>
+            </w:pPr>
+            <w:r>
+              <w:rPr>
+                <w:sz w:val="18"/>
+                <w:szCs w:val="18"/>
+                <w:lang w:val="en-US"/>
+              </w:rPr>
+              <w:t>check(‘</w:t>
+            </w:r>
+            <w:proofErr w:type="spellStart"/>
+            <w:r>
+              <w:rPr>
+                <w:sz w:val="18"/>
+                <w:szCs w:val="18"/>
+                <w:lang w:val="en-US"/>
+              </w:rPr>
+              <w:t>at,’jo’,’ad’,’an</w:t>
+            </w:r>
+            <w:proofErr w:type="spellEnd"/>
+            <w:r>
+              <w:rPr>
+                <w:sz w:val="18"/>
+                <w:szCs w:val="18"/>
+                <w:lang w:val="en-US"/>
+              </w:rPr>
+              <w:t>’)</w:t>
+            </w:r>
           </w:p>
         </w:tc>
       </w:tr>
@@ -11794,22 +11858,22 @@
         <w:tc>
           <w:tcPr>
             <w:cnfStyle w:val="001000000000" w:firstRow="0" w:lastRow="0" w:firstColumn="1" w:lastColumn="0" w:oddVBand="0" w:evenVBand="0" w:oddHBand="0" w:evenHBand="0" w:firstRowFirstColumn="0" w:firstRowLastColumn="0" w:lastRowFirstColumn="0" w:lastRowLastColumn="0"/>
-            <w:tcW w:w="1035" w:type="dxa"/>
-            <w:vAlign w:val="center"/>
-          </w:tcPr>
-          <w:p>
-            <w:pPr>
-              <w:jc w:val="center"/>
-              <w:rPr>
-                <w:sz w:val="20"/>
-                <w:szCs w:val="20"/>
+            <w:tcW w:w="961" w:type="dxa"/>
+            <w:vAlign w:val="center"/>
+          </w:tcPr>
+          <w:p>
+            <w:pPr>
+              <w:jc w:val="center"/>
+              <w:rPr>
+                <w:sz w:val="18"/>
+                <w:szCs w:val="18"/>
               </w:rPr>
             </w:pPr>
             <w:proofErr w:type="spellStart"/>
             <w:r>
               <w:rPr>
-                <w:sz w:val="20"/>
-                <w:szCs w:val="20"/>
+                <w:sz w:val="18"/>
+                <w:szCs w:val="18"/>
               </w:rPr>
               <w:t>Unique</w:t>
             </w:r>
@@ -11818,77 +11882,62 @@
         </w:tc>
         <w:tc>
           <w:tcPr>
-            <w:tcW w:w="534" w:type="dxa"/>
-            <w:vAlign w:val="center"/>
-          </w:tcPr>
-          <w:p>
-            <w:pPr>
-              <w:jc w:val="center"/>
-              <w:cnfStyle w:val="000000100000" w:firstRow="0" w:lastRow="0" w:firstColumn="0" w:lastColumn="0" w:oddVBand="0" w:evenVBand="0" w:oddHBand="1" w:evenHBand="0" w:firstRowFirstColumn="0" w:firstRowLastColumn="0" w:lastRowFirstColumn="0" w:lastRowLastColumn="0"/>
-              <w:rPr>
-                <w:sz w:val="20"/>
-                <w:szCs w:val="20"/>
-              </w:rPr>
-            </w:pPr>
-          </w:p>
-        </w:tc>
-        <w:tc>
-          <w:tcPr>
-            <w:tcW w:w="1023" w:type="dxa"/>
-            <w:vAlign w:val="center"/>
-          </w:tcPr>
-          <w:p>
-            <w:pPr>
-              <w:jc w:val="center"/>
-              <w:cnfStyle w:val="000000100000" w:firstRow="0" w:lastRow="0" w:firstColumn="0" w:lastColumn="0" w:oddVBand="0" w:evenVBand="0" w:oddHBand="1" w:evenHBand="0" w:firstRowFirstColumn="0" w:firstRowLastColumn="0" w:lastRowFirstColumn="0" w:lastRowLastColumn="0"/>
-              <w:rPr>
-                <w:sz w:val="20"/>
-                <w:szCs w:val="20"/>
-              </w:rPr>
-            </w:pPr>
-          </w:p>
-        </w:tc>
-        <w:tc>
-          <w:tcPr>
-            <w:tcW w:w="3701" w:type="dxa"/>
-          </w:tcPr>
-          <w:p>
-            <w:pPr>
-              <w:jc w:val="center"/>
-              <w:cnfStyle w:val="000000100000" w:firstRow="0" w:lastRow="0" w:firstColumn="0" w:lastColumn="0" w:oddVBand="0" w:evenVBand="0" w:oddHBand="1" w:evenHBand="0" w:firstRowFirstColumn="0" w:firstRowLastColumn="0" w:lastRowFirstColumn="0" w:lastRowLastColumn="0"/>
-              <w:rPr>
-                <w:sz w:val="20"/>
-                <w:szCs w:val="20"/>
-              </w:rPr>
-            </w:pPr>
-          </w:p>
-        </w:tc>
-        <w:tc>
-          <w:tcPr>
-            <w:tcW w:w="1451" w:type="dxa"/>
-          </w:tcPr>
-          <w:p>
-            <w:pPr>
-              <w:jc w:val="center"/>
-              <w:cnfStyle w:val="000000100000" w:firstRow="0" w:lastRow="0" w:firstColumn="0" w:lastColumn="0" w:oddVBand="0" w:evenVBand="0" w:oddHBand="1" w:evenHBand="0" w:firstRowFirstColumn="0" w:firstRowLastColumn="0" w:lastRowFirstColumn="0" w:lastRowLastColumn="0"/>
-              <w:rPr>
-                <w:sz w:val="20"/>
-                <w:szCs w:val="20"/>
-              </w:rPr>
-            </w:pPr>
-          </w:p>
-        </w:tc>
-        <w:tc>
-          <w:tcPr>
-            <w:tcW w:w="1341" w:type="dxa"/>
-          </w:tcPr>
-          <w:p>
-            <w:pPr>
-              <w:jc w:val="center"/>
-              <w:cnfStyle w:val="000000100000" w:firstRow="0" w:lastRow="0" w:firstColumn="0" w:lastColumn="0" w:oddVBand="0" w:evenVBand="0" w:oddHBand="1" w:evenHBand="0" w:firstRowFirstColumn="0" w:firstRowLastColumn="0" w:lastRowFirstColumn="0" w:lastRowLastColumn="0"/>
-              <w:rPr>
-                <w:sz w:val="20"/>
-                <w:szCs w:val="20"/>
+            <w:tcW w:w="834" w:type="dxa"/>
+            <w:vAlign w:val="center"/>
+          </w:tcPr>
+          <w:p>
+            <w:pPr>
+              <w:jc w:val="center"/>
+              <w:cnfStyle w:val="000000100000" w:firstRow="0" w:lastRow="0" w:firstColumn="0" w:lastColumn="0" w:oddVBand="0" w:evenVBand="0" w:oddHBand="1" w:evenHBand="0" w:firstRowFirstColumn="0" w:firstRowLastColumn="0" w:lastRowFirstColumn="0" w:lastRowLastColumn="0"/>
+              <w:rPr>
+                <w:sz w:val="18"/>
+                <w:szCs w:val="18"/>
+              </w:rPr>
+            </w:pPr>
+          </w:p>
+        </w:tc>
+        <w:tc>
+          <w:tcPr>
+            <w:tcW w:w="900" w:type="dxa"/>
+            <w:vAlign w:val="center"/>
+          </w:tcPr>
+          <w:p>
+            <w:pPr>
+              <w:jc w:val="center"/>
+              <w:cnfStyle w:val="000000100000" w:firstRow="0" w:lastRow="0" w:firstColumn="0" w:lastColumn="0" w:oddVBand="0" w:evenVBand="0" w:oddHBand="1" w:evenHBand="0" w:firstRowFirstColumn="0" w:firstRowLastColumn="0" w:lastRowFirstColumn="0" w:lastRowLastColumn="0"/>
+              <w:rPr>
+                <w:sz w:val="18"/>
+                <w:szCs w:val="18"/>
+              </w:rPr>
+            </w:pPr>
+          </w:p>
+        </w:tc>
+        <w:tc>
+          <w:tcPr>
+            <w:tcW w:w="2970" w:type="dxa"/>
+          </w:tcPr>
+          <w:p>
+            <w:pPr>
+              <w:jc w:val="center"/>
+              <w:cnfStyle w:val="000000100000" w:firstRow="0" w:lastRow="0" w:firstColumn="0" w:lastColumn="0" w:oddVBand="0" w:evenVBand="0" w:oddHBand="1" w:evenHBand="0" w:firstRowFirstColumn="0" w:firstRowLastColumn="0" w:lastRowFirstColumn="0" w:lastRowLastColumn="0"/>
+              <w:rPr>
+                <w:sz w:val="18"/>
+                <w:szCs w:val="18"/>
+              </w:rPr>
+            </w:pPr>
+          </w:p>
+        </w:tc>
+        <w:tc>
+          <w:tcPr>
+            <w:tcW w:w="1260" w:type="dxa"/>
+          </w:tcPr>
+          <w:p>
+            <w:pPr>
+              <w:jc w:val="center"/>
+              <w:cnfStyle w:val="000000100000" w:firstRow="0" w:lastRow="0" w:firstColumn="0" w:lastColumn="0" w:oddVBand="0" w:evenVBand="0" w:oddHBand="1" w:evenHBand="0" w:firstRowFirstColumn="0" w:firstRowLastColumn="0" w:lastRowFirstColumn="0" w:lastRowLastColumn="0"/>
+              <w:rPr>
+                <w:sz w:val="18"/>
+                <w:szCs w:val="18"/>
               </w:rPr>
             </w:pPr>
           </w:p>
@@ -11902,8 +11951,38 @@
               <w:jc w:val="center"/>
               <w:cnfStyle w:val="000000100000" w:firstRow="0" w:lastRow="0" w:firstColumn="0" w:lastColumn="0" w:oddVBand="0" w:evenVBand="0" w:oddHBand="1" w:evenHBand="0" w:firstRowFirstColumn="0" w:firstRowLastColumn="0" w:lastRowFirstColumn="0" w:lastRowLastColumn="0"/>
               <w:rPr>
-                <w:sz w:val="20"/>
-                <w:szCs w:val="20"/>
+                <w:sz w:val="18"/>
+                <w:szCs w:val="18"/>
+              </w:rPr>
+            </w:pPr>
+          </w:p>
+        </w:tc>
+        <w:tc>
+          <w:tcPr>
+            <w:tcW w:w="1350" w:type="dxa"/>
+          </w:tcPr>
+          <w:p>
+            <w:pPr>
+              <w:jc w:val="center"/>
+              <w:cnfStyle w:val="000000100000" w:firstRow="0" w:lastRow="0" w:firstColumn="0" w:lastColumn="0" w:oddVBand="0" w:evenVBand="0" w:oddHBand="1" w:evenHBand="0" w:firstRowFirstColumn="0" w:firstRowLastColumn="0" w:lastRowFirstColumn="0" w:lastRowLastColumn="0"/>
+              <w:rPr>
+                <w:sz w:val="18"/>
+                <w:szCs w:val="18"/>
+              </w:rPr>
+            </w:pPr>
+          </w:p>
+        </w:tc>
+        <w:tc>
+          <w:tcPr>
+            <w:tcW w:w="2160" w:type="dxa"/>
+          </w:tcPr>
+          <w:p>
+            <w:pPr>
+              <w:jc w:val="center"/>
+              <w:cnfStyle w:val="000000100000" w:firstRow="0" w:lastRow="0" w:firstColumn="0" w:lastColumn="0" w:oddVBand="0" w:evenVBand="0" w:oddHBand="1" w:evenHBand="0" w:firstRowFirstColumn="0" w:firstRowLastColumn="0" w:lastRowFirstColumn="0" w:lastRowLastColumn="0"/>
+              <w:rPr>
+                <w:sz w:val="18"/>
+                <w:szCs w:val="18"/>
               </w:rPr>
             </w:pPr>
           </w:p>
@@ -11913,22 +11992,22 @@
         <w:tc>
           <w:tcPr>
             <w:cnfStyle w:val="001000000000" w:firstRow="0" w:lastRow="0" w:firstColumn="1" w:lastColumn="0" w:oddVBand="0" w:evenVBand="0" w:oddHBand="0" w:evenHBand="0" w:firstRowFirstColumn="0" w:firstRowLastColumn="0" w:lastRowFirstColumn="0" w:lastRowLastColumn="0"/>
-            <w:tcW w:w="1035" w:type="dxa"/>
-            <w:vAlign w:val="center"/>
-          </w:tcPr>
-          <w:p>
-            <w:pPr>
-              <w:jc w:val="center"/>
-              <w:rPr>
-                <w:sz w:val="20"/>
-                <w:szCs w:val="20"/>
+            <w:tcW w:w="961" w:type="dxa"/>
+            <w:vAlign w:val="center"/>
+          </w:tcPr>
+          <w:p>
+            <w:pPr>
+              <w:jc w:val="center"/>
+              <w:rPr>
+                <w:sz w:val="18"/>
+                <w:szCs w:val="18"/>
               </w:rPr>
             </w:pPr>
             <w:proofErr w:type="spellStart"/>
             <w:r>
               <w:rPr>
-                <w:sz w:val="20"/>
-                <w:szCs w:val="20"/>
+                <w:sz w:val="18"/>
+                <w:szCs w:val="18"/>
               </w:rPr>
               <w:t>Type</w:t>
             </w:r>
@@ -11937,22 +12016,22 @@
         </w:tc>
         <w:tc>
           <w:tcPr>
-            <w:tcW w:w="534" w:type="dxa"/>
-            <w:vAlign w:val="center"/>
-          </w:tcPr>
-          <w:p>
-            <w:pPr>
-              <w:jc w:val="center"/>
-              <w:cnfStyle w:val="000000000000" w:firstRow="0" w:lastRow="0" w:firstColumn="0" w:lastColumn="0" w:oddVBand="0" w:evenVBand="0" w:oddHBand="0" w:evenHBand="0" w:firstRowFirstColumn="0" w:firstRowLastColumn="0" w:lastRowFirstColumn="0" w:lastRowLastColumn="0"/>
-              <w:rPr>
-                <w:sz w:val="20"/>
-                <w:szCs w:val="20"/>
-              </w:rPr>
-            </w:pPr>
-            <w:r>
-              <w:rPr>
-                <w:sz w:val="20"/>
-                <w:szCs w:val="20"/>
+            <w:tcW w:w="834" w:type="dxa"/>
+            <w:vAlign w:val="center"/>
+          </w:tcPr>
+          <w:p>
+            <w:pPr>
+              <w:jc w:val="center"/>
+              <w:cnfStyle w:val="000000000000" w:firstRow="0" w:lastRow="0" w:firstColumn="0" w:lastColumn="0" w:oddVBand="0" w:evenVBand="0" w:oddHBand="0" w:evenHBand="0" w:firstRowFirstColumn="0" w:firstRowLastColumn="0" w:lastRowFirstColumn="0" w:lastRowLastColumn="0"/>
+              <w:rPr>
+                <w:sz w:val="18"/>
+                <w:szCs w:val="18"/>
+              </w:rPr>
+            </w:pPr>
+            <w:r>
+              <w:rPr>
+                <w:sz w:val="18"/>
+                <w:szCs w:val="18"/>
               </w:rPr>
               <w:t>number</w:t>
             </w:r>
@@ -11960,22 +12039,22 @@
         </w:tc>
         <w:tc>
           <w:tcPr>
-            <w:tcW w:w="1023" w:type="dxa"/>
-            <w:vAlign w:val="center"/>
-          </w:tcPr>
-          <w:p>
-            <w:pPr>
-              <w:jc w:val="center"/>
-              <w:cnfStyle w:val="000000000000" w:firstRow="0" w:lastRow="0" w:firstColumn="0" w:lastColumn="0" w:oddVBand="0" w:evenVBand="0" w:oddHBand="0" w:evenHBand="0" w:firstRowFirstColumn="0" w:firstRowLastColumn="0" w:lastRowFirstColumn="0" w:lastRowLastColumn="0"/>
-              <w:rPr>
-                <w:sz w:val="20"/>
-                <w:szCs w:val="20"/>
-              </w:rPr>
-            </w:pPr>
-            <w:r>
-              <w:rPr>
-                <w:sz w:val="20"/>
-                <w:szCs w:val="20"/>
+            <w:tcW w:w="900" w:type="dxa"/>
+            <w:vAlign w:val="center"/>
+          </w:tcPr>
+          <w:p>
+            <w:pPr>
+              <w:jc w:val="center"/>
+              <w:cnfStyle w:val="000000000000" w:firstRow="0" w:lastRow="0" w:firstColumn="0" w:lastColumn="0" w:oddVBand="0" w:evenVBand="0" w:oddHBand="0" w:evenHBand="0" w:firstRowFirstColumn="0" w:firstRowLastColumn="0" w:lastRowFirstColumn="0" w:lastRowLastColumn="0"/>
+              <w:rPr>
+                <w:sz w:val="18"/>
+                <w:szCs w:val="18"/>
+              </w:rPr>
+            </w:pPr>
+            <w:r>
+              <w:rPr>
+                <w:sz w:val="18"/>
+                <w:szCs w:val="18"/>
               </w:rPr>
               <w:t>varchar</w:t>
             </w:r>
@@ -11983,21 +12062,21 @@
         </w:tc>
         <w:tc>
           <w:tcPr>
-            <w:tcW w:w="3701" w:type="dxa"/>
-          </w:tcPr>
-          <w:p>
-            <w:pPr>
-              <w:jc w:val="center"/>
-              <w:cnfStyle w:val="000000000000" w:firstRow="0" w:lastRow="0" w:firstColumn="0" w:lastColumn="0" w:oddVBand="0" w:evenVBand="0" w:oddHBand="0" w:evenHBand="0" w:firstRowFirstColumn="0" w:firstRowLastColumn="0" w:lastRowFirstColumn="0" w:lastRowLastColumn="0"/>
-              <w:rPr>
-                <w:sz w:val="20"/>
-                <w:szCs w:val="20"/>
-              </w:rPr>
-            </w:pPr>
-            <w:r>
-              <w:rPr>
-                <w:sz w:val="20"/>
-                <w:szCs w:val="20"/>
+            <w:tcW w:w="2970" w:type="dxa"/>
+          </w:tcPr>
+          <w:p>
+            <w:pPr>
+              <w:jc w:val="center"/>
+              <w:cnfStyle w:val="000000000000" w:firstRow="0" w:lastRow="0" w:firstColumn="0" w:lastColumn="0" w:oddVBand="0" w:evenVBand="0" w:oddHBand="0" w:evenHBand="0" w:firstRowFirstColumn="0" w:firstRowLastColumn="0" w:lastRowFirstColumn="0" w:lastRowLastColumn="0"/>
+              <w:rPr>
+                <w:sz w:val="18"/>
+                <w:szCs w:val="18"/>
+              </w:rPr>
+            </w:pPr>
+            <w:r>
+              <w:rPr>
+                <w:sz w:val="18"/>
+                <w:szCs w:val="18"/>
               </w:rPr>
               <w:t>char</w:t>
             </w:r>
@@ -12005,21 +12084,21 @@
         </w:tc>
         <w:tc>
           <w:tcPr>
-            <w:tcW w:w="1451" w:type="dxa"/>
-          </w:tcPr>
-          <w:p>
-            <w:pPr>
-              <w:jc w:val="center"/>
-              <w:cnfStyle w:val="000000000000" w:firstRow="0" w:lastRow="0" w:firstColumn="0" w:lastColumn="0" w:oddVBand="0" w:evenVBand="0" w:oddHBand="0" w:evenHBand="0" w:firstRowFirstColumn="0" w:firstRowLastColumn="0" w:lastRowFirstColumn="0" w:lastRowLastColumn="0"/>
-              <w:rPr>
-                <w:sz w:val="20"/>
-                <w:szCs w:val="20"/>
-              </w:rPr>
-            </w:pPr>
-            <w:r>
-              <w:rPr>
-                <w:sz w:val="20"/>
-                <w:szCs w:val="20"/>
+            <w:tcW w:w="1260" w:type="dxa"/>
+          </w:tcPr>
+          <w:p>
+            <w:pPr>
+              <w:jc w:val="center"/>
+              <w:cnfStyle w:val="000000000000" w:firstRow="0" w:lastRow="0" w:firstColumn="0" w:lastColumn="0" w:oddVBand="0" w:evenVBand="0" w:oddHBand="0" w:evenHBand="0" w:firstRowFirstColumn="0" w:firstRowLastColumn="0" w:lastRowFirstColumn="0" w:lastRowLastColumn="0"/>
+              <w:rPr>
+                <w:sz w:val="18"/>
+                <w:szCs w:val="18"/>
+              </w:rPr>
+            </w:pPr>
+            <w:r>
+              <w:rPr>
+                <w:sz w:val="18"/>
+                <w:szCs w:val="18"/>
               </w:rPr>
               <w:t>varchar</w:t>
             </w:r>
@@ -12027,21 +12106,21 @@
         </w:tc>
         <w:tc>
           <w:tcPr>
-            <w:tcW w:w="1341" w:type="dxa"/>
-          </w:tcPr>
-          <w:p>
-            <w:pPr>
-              <w:jc w:val="center"/>
-              <w:cnfStyle w:val="000000000000" w:firstRow="0" w:lastRow="0" w:firstColumn="0" w:lastColumn="0" w:oddVBand="0" w:evenVBand="0" w:oddHBand="0" w:evenHBand="0" w:firstRowFirstColumn="0" w:firstRowLastColumn="0" w:lastRowFirstColumn="0" w:lastRowLastColumn="0"/>
-              <w:rPr>
-                <w:sz w:val="20"/>
-                <w:szCs w:val="20"/>
-              </w:rPr>
-            </w:pPr>
-            <w:r>
-              <w:rPr>
-                <w:sz w:val="20"/>
-                <w:szCs w:val="20"/>
+            <w:tcW w:w="1620" w:type="dxa"/>
+          </w:tcPr>
+          <w:p>
+            <w:pPr>
+              <w:jc w:val="center"/>
+              <w:cnfStyle w:val="000000000000" w:firstRow="0" w:lastRow="0" w:firstColumn="0" w:lastColumn="0" w:oddVBand="0" w:evenVBand="0" w:oddHBand="0" w:evenHBand="0" w:firstRowFirstColumn="0" w:firstRowLastColumn="0" w:lastRowFirstColumn="0" w:lastRowLastColumn="0"/>
+              <w:rPr>
+                <w:sz w:val="18"/>
+                <w:szCs w:val="18"/>
+              </w:rPr>
+            </w:pPr>
+            <w:r>
+              <w:rPr>
+                <w:sz w:val="18"/>
+                <w:szCs w:val="18"/>
               </w:rPr>
               <w:t>char</w:t>
             </w:r>
@@ -12049,28 +12128,69 @@
         </w:tc>
         <w:tc>
           <w:tcPr>
-            <w:tcW w:w="1620" w:type="dxa"/>
-          </w:tcPr>
-          <w:p>
-            <w:pPr>
-              <w:jc w:val="center"/>
-              <w:cnfStyle w:val="000000000000" w:firstRow="0" w:lastRow="0" w:firstColumn="0" w:lastColumn="0" w:oddVBand="0" w:evenVBand="0" w:oddHBand="0" w:evenHBand="0" w:firstRowFirstColumn="0" w:firstRowLastColumn="0" w:lastRowFirstColumn="0" w:lastRowLastColumn="0"/>
-              <w:rPr>
-                <w:sz w:val="20"/>
-                <w:szCs w:val="20"/>
-              </w:rPr>
-            </w:pPr>
-            <w:r>
-              <w:rPr>
-                <w:sz w:val="20"/>
-                <w:szCs w:val="20"/>
+            <w:tcW w:w="1350" w:type="dxa"/>
+          </w:tcPr>
+          <w:p>
+            <w:pPr>
+              <w:jc w:val="center"/>
+              <w:cnfStyle w:val="000000000000" w:firstRow="0" w:lastRow="0" w:firstColumn="0" w:lastColumn="0" w:oddVBand="0" w:evenVBand="0" w:oddHBand="0" w:evenHBand="0" w:firstRowFirstColumn="0" w:firstRowLastColumn="0" w:lastRowFirstColumn="0" w:lastRowLastColumn="0"/>
+              <w:rPr>
+                <w:sz w:val="18"/>
+                <w:szCs w:val="18"/>
+              </w:rPr>
+            </w:pPr>
+            <w:r>
+              <w:rPr>
+                <w:sz w:val="18"/>
+                <w:szCs w:val="18"/>
               </w:rPr>
               <w:t>number</w:t>
+            </w:r>
+          </w:p>
+        </w:tc>
+        <w:tc>
+          <w:tcPr>
+            <w:tcW w:w="2160" w:type="dxa"/>
+          </w:tcPr>
+          <w:p>
+            <w:pPr>
+              <w:jc w:val="center"/>
+              <w:cnfStyle w:val="000000000000" w:firstRow="0" w:lastRow="0" w:firstColumn="0" w:lastColumn="0" w:oddVBand="0" w:evenVBand="0" w:oddHBand="0" w:evenHBand="0" w:firstRowFirstColumn="0" w:firstRowLastColumn="0" w:lastRowFirstColumn="0" w:lastRowLastColumn="0"/>
+              <w:rPr>
+                <w:sz w:val="18"/>
+                <w:szCs w:val="18"/>
+              </w:rPr>
+            </w:pPr>
+            <w:r>
+              <w:rPr>
+                <w:sz w:val="18"/>
+                <w:szCs w:val="18"/>
+              </w:rPr>
+              <w:t>char</w:t>
             </w:r>
           </w:p>
         </w:tc>
       </w:tr>
     </w:tbl>
+    <w:p>
+      <w:pPr>
+        <w:rPr>
+          <w:b/>
+          <w:bCs/>
+          <w:color w:val="5B9BD5" w:themeColor="accent5"/>
+          <w:szCs w:val="24"/>
+        </w:rPr>
+      </w:pPr>
+      <w:r>
+        <w:rPr>
+          <w:b/>
+          <w:bCs/>
+          <w:color w:val="5B9BD5" w:themeColor="accent5"/>
+          <w:szCs w:val="24"/>
+        </w:rPr>
+        <w:t>PERFUMES</w:t>
+      </w:r>
+    </w:p>
     <w:p>
       <w:pPr>
         <w:rPr>
@@ -39186,6 +39306,91 @@
               <w:t>U = Unisex</w:t>
             </w:r>
           </w:p>
+          <w:p>
+            <w:pPr>
+              <w:jc w:val="center"/>
+              <w:cnfStyle w:val="000000100000" w:firstRow="0" w:lastRow="0" w:firstColumn="0" w:lastColumn="0" w:oddVBand="0" w:evenVBand="0" w:oddHBand="1" w:evenHBand="0" w:firstRowFirstColumn="0" w:firstRowLastColumn="0" w:lastRowFirstColumn="0" w:lastRowLastColumn="0"/>
+              <w:rPr>
+                <w:szCs w:val="24"/>
+              </w:rPr>
+            </w:pPr>
+          </w:p>
+          <w:p>
+            <w:pPr>
+              <w:jc w:val="center"/>
+              <w:cnfStyle w:val="000000100000" w:firstRow="0" w:lastRow="0" w:firstColumn="0" w:lastColumn="0" w:oddVBand="0" w:evenVBand="0" w:oddHBand="1" w:evenHBand="0" w:firstRowFirstColumn="0" w:firstRowLastColumn="0" w:lastRowFirstColumn="0" w:lastRowLastColumn="0"/>
+              <w:rPr>
+                <w:szCs w:val="24"/>
+              </w:rPr>
+            </w:pPr>
+            <w:r>
+              <w:rPr>
+                <w:szCs w:val="24"/>
+              </w:rPr>
+              <w:t>at = Atemporal</w:t>
+            </w:r>
+          </w:p>
+          <w:p>
+            <w:pPr>
+              <w:jc w:val="center"/>
+              <w:cnfStyle w:val="000000100000" w:firstRow="0" w:lastRow="0" w:firstColumn="0" w:lastColumn="0" w:oddVBand="0" w:evenVBand="0" w:oddHBand="1" w:evenHBand="0" w:firstRowFirstColumn="0" w:firstRowLastColumn="0" w:lastRowFirstColumn="0" w:lastRowLastColumn="0"/>
+              <w:rPr>
+                <w:szCs w:val="24"/>
+              </w:rPr>
+            </w:pPr>
+            <w:proofErr w:type="spellStart"/>
+            <w:r>
+              <w:rPr>
+                <w:szCs w:val="24"/>
+              </w:rPr>
+              <w:t>jo</w:t>
+            </w:r>
+            <w:proofErr w:type="spellEnd"/>
+            <w:r>
+              <w:rPr>
+                <w:szCs w:val="24"/>
+              </w:rPr>
+              <w:t xml:space="preserve"> = Joven</w:t>
+            </w:r>
+          </w:p>
+          <w:p>
+            <w:pPr>
+              <w:jc w:val="center"/>
+              <w:cnfStyle w:val="000000100000" w:firstRow="0" w:lastRow="0" w:firstColumn="0" w:lastColumn="0" w:oddVBand="0" w:evenVBand="0" w:oddHBand="1" w:evenHBand="0" w:firstRowFirstColumn="0" w:firstRowLastColumn="0" w:lastRowFirstColumn="0" w:lastRowLastColumn="0"/>
+              <w:rPr>
+                <w:szCs w:val="24"/>
+              </w:rPr>
+            </w:pPr>
+            <w:r>
+              <w:rPr>
+                <w:szCs w:val="24"/>
+              </w:rPr>
+              <w:t>ad = Adulto</w:t>
+            </w:r>
+          </w:p>
+          <w:p>
+            <w:pPr>
+              <w:jc w:val="center"/>
+              <w:cnfStyle w:val="000000100000" w:firstRow="0" w:lastRow="0" w:firstColumn="0" w:lastColumn="0" w:oddVBand="0" w:evenVBand="0" w:oddHBand="1" w:evenHBand="0" w:firstRowFirstColumn="0" w:firstRowLastColumn="0" w:lastRowFirstColumn="0" w:lastRowLastColumn="0"/>
+              <w:rPr>
+                <w:szCs w:val="24"/>
+              </w:rPr>
+            </w:pPr>
+            <w:proofErr w:type="spellStart"/>
+            <w:r>
+              <w:rPr>
+                <w:szCs w:val="24"/>
+              </w:rPr>
+              <w:t>an</w:t>
+            </w:r>
+            <w:proofErr w:type="spellEnd"/>
+            <w:r>
+              <w:rPr>
+                <w:szCs w:val="24"/>
+              </w:rPr>
+              <w:t xml:space="preserve"> = Anciano</w:t>
+            </w:r>
+          </w:p>
         </w:tc>
       </w:tr>
       <w:tr>
@@ -39713,27 +39918,6 @@
         </w:tc>
       </w:tr>
     </w:tbl>
-    <w:p>
-      <w:pPr>
-        <w:rPr>
-          <w:szCs w:val="24"/>
-        </w:rPr>
-      </w:pPr>
-    </w:p>
-    <w:p>
-      <w:pPr>
-        <w:rPr>
-          <w:szCs w:val="24"/>
-        </w:rPr>
-      </w:pPr>
-    </w:p>
-    <w:p>
-      <w:pPr>
-        <w:rPr>
-          <w:szCs w:val="24"/>
-        </w:rPr>
-      </w:pPr>
-    </w:p>
     <w:p>
       <w:pPr>
         <w:rPr>

</xml_diff>